<commit_message>
graphs for real now
</commit_message>
<xml_diff>
--- a/graphs_reward_1.docx
+++ b/graphs_reward_1.docx
@@ -13,10 +13,10 @@
           <w:noProof/>
         </w:rPr>
         <w:drawing>
-          <wp:inline distT="0" distB="0" distL="0" distR="0" wp14:anchorId="10C57F78" wp14:editId="4B3DE08C">
+          <wp:inline distT="0" distB="0" distL="0" distR="0" wp14:anchorId="7AC32371" wp14:editId="3CFB52FA">
             <wp:extent cx="5486400" cy="4829175"/>
             <wp:effectExtent l="0" t="0" r="0" b="9525"/>
-            <wp:docPr id="2" name="Picture 2"/>
+            <wp:docPr id="8" name="Picture 8"/>
             <wp:cNvGraphicFramePr>
               <a:graphicFrameLocks xmlns:a="http://schemas.openxmlformats.org/drawingml/2006/main" noChangeAspect="1"/>
             </wp:cNvGraphicFramePr>
@@ -56,10 +56,10 @@
         </w:rPr>
         <w:lastRenderedPageBreak/>
         <w:drawing>
-          <wp:inline distT="0" distB="0" distL="0" distR="0" wp14:anchorId="386CD162" wp14:editId="1FA7E284">
+          <wp:inline distT="0" distB="0" distL="0" distR="0" wp14:anchorId="56064A86" wp14:editId="30A4F3FD">
             <wp:extent cx="5486400" cy="4829175"/>
             <wp:effectExtent l="0" t="0" r="0" b="9525"/>
-            <wp:docPr id="3" name="Picture 3"/>
+            <wp:docPr id="9" name="Picture 9"/>
             <wp:cNvGraphicFramePr>
               <a:graphicFrameLocks xmlns:a="http://schemas.openxmlformats.org/drawingml/2006/main" noChangeAspect="1"/>
             </wp:cNvGraphicFramePr>
@@ -92,12 +92,6 @@
         </w:drawing>
       </w:r>
     </w:p>
-    <w:p/>
-    <w:p>
-      <w:r>
-        <w:t>Non-training graph (just in case)</w:t>
-      </w:r>
-    </w:p>
     <w:p>
       <w:r>
         <w:rPr>
@@ -105,10 +99,10 @@
         </w:rPr>
         <w:lastRenderedPageBreak/>
         <w:drawing>
-          <wp:inline distT="0" distB="0" distL="0" distR="0" wp14:anchorId="7E13A667" wp14:editId="51BBE7D9">
+          <wp:inline distT="0" distB="0" distL="0" distR="0" wp14:anchorId="7A126D33" wp14:editId="237594E6">
             <wp:extent cx="5486400" cy="4829175"/>
             <wp:effectExtent l="0" t="0" r="0" b="9525"/>
-            <wp:docPr id="1" name="Picture 1"/>
+            <wp:docPr id="10" name="Picture 10"/>
             <wp:cNvGraphicFramePr>
               <a:graphicFrameLocks xmlns:a="http://schemas.openxmlformats.org/drawingml/2006/main" noChangeAspect="1"/>
             </wp:cNvGraphicFramePr>
@@ -143,6 +137,56 @@
     </w:p>
     <w:p>
       <w:r>
+        <w:t>Non-training graph (just in case)</w:t>
+      </w:r>
+    </w:p>
+    <w:p>
+      <w:r>
+        <w:rPr>
+          <w:noProof/>
+        </w:rPr>
+        <w:lastRenderedPageBreak/>
+        <w:drawing>
+          <wp:inline distT="0" distB="0" distL="0" distR="0" wp14:anchorId="7E13A667" wp14:editId="51BBE7D9">
+            <wp:extent cx="5486400" cy="4829175"/>
+            <wp:effectExtent l="0" t="0" r="0" b="9525"/>
+            <wp:docPr id="1" name="Picture 1"/>
+            <wp:cNvGraphicFramePr>
+              <a:graphicFrameLocks xmlns:a="http://schemas.openxmlformats.org/drawingml/2006/main" noChangeAspect="1"/>
+            </wp:cNvGraphicFramePr>
+            <a:graphic xmlns:a="http://schemas.openxmlformats.org/drawingml/2006/main">
+              <a:graphicData uri="http://schemas.openxmlformats.org/drawingml/2006/picture">
+                <pic:pic xmlns:pic="http://schemas.openxmlformats.org/drawingml/2006/picture">
+                  <pic:nvPicPr>
+                    <pic:cNvPr id="1" name=""/>
+                    <pic:cNvPicPr/>
+                  </pic:nvPicPr>
+                  <pic:blipFill>
+                    <a:blip r:embed="rId7"/>
+                    <a:stretch>
+                      <a:fillRect/>
+                    </a:stretch>
+                  </pic:blipFill>
+                  <pic:spPr>
+                    <a:xfrm>
+                      <a:off x="0" y="0"/>
+                      <a:ext cx="5486400" cy="4829175"/>
+                    </a:xfrm>
+                    <a:prstGeom prst="rect">
+                      <a:avLst/>
+                    </a:prstGeom>
+                  </pic:spPr>
+                </pic:pic>
+              </a:graphicData>
+            </a:graphic>
+          </wp:inline>
+        </w:drawing>
+      </w:r>
+      <w:bookmarkStart w:id="0" w:name="_GoBack"/>
+      <w:bookmarkEnd w:id="0"/>
+    </w:p>
+    <w:p>
+      <w:r>
         <w:rPr>
           <w:noProof/>
         </w:rPr>
@@ -163,7 +207,7 @@
                     <pic:cNvPicPr/>
                   </pic:nvPicPr>
                   <pic:blipFill>
-                    <a:blip r:embed="rId7"/>
+                    <a:blip r:embed="rId8"/>
                     <a:stretch>
                       <a:fillRect/>
                     </a:stretch>
@@ -206,7 +250,7 @@
                     <pic:cNvPicPr/>
                   </pic:nvPicPr>
                   <pic:blipFill>
-                    <a:blip r:embed="rId8"/>
+                    <a:blip r:embed="rId9"/>
                     <a:stretch>
                       <a:fillRect/>
                     </a:stretch>
@@ -226,8 +270,6 @@
           </wp:inline>
         </w:drawing>
       </w:r>
-      <w:bookmarkStart w:id="0" w:name="_GoBack"/>
-      <w:bookmarkEnd w:id="0"/>
     </w:p>
     <w:sectPr>
       <w:pgSz w:w="12240" w:h="15840"/>

</xml_diff>